<commit_message>
Added login requirement and fixed linting
</commit_message>
<xml_diff>
--- a/prototype.docx
+++ b/prototype.docx
@@ -7,7 +7,6 @@
         <w:pStyle w:val="Title"/>
         <w:bidi/>
         <w:rPr>
-          <w:rtl/>
           <w:lang w:val="en-US"/>
         </w:rPr>
       </w:pPr>
@@ -32,6 +31,101 @@
         </w:rPr>
         <w:t>hile</w:t>
       </w:r>
+    </w:p>
+    <w:p>
+      <w:pPr>
+        <w:pStyle w:val="Heading1"/>
+        <w:bidi/>
+        <w:rPr>
+          <w:rtl/>
+          <w:lang w:val="en-US"/>
+        </w:rPr>
+      </w:pPr>
+      <w:r>
+        <w:rPr>
+          <w:rFonts w:hint="cs"/>
+          <w:rtl/>
+          <w:lang w:val="en-US"/>
+        </w:rPr>
+        <w:t>התחברות</w:t>
+      </w:r>
+    </w:p>
+    <w:p>
+      <w:pPr>
+        <w:bidi/>
+        <w:rPr>
+          <w:rtl/>
+          <w:lang w:val="en-US"/>
+        </w:rPr>
+      </w:pPr>
+      <w:r>
+        <w:rPr>
+          <w:rFonts w:hint="cs"/>
+          <w:rtl/>
+          <w:lang w:val="en-US"/>
+        </w:rPr>
+        <w:t xml:space="preserve">מנגנון ההתחברות ממומש על ידי </w:t>
+      </w:r>
+      <w:proofErr w:type="spellStart"/>
+      <w:r>
+        <w:rPr>
+          <w:lang w:val="en-US"/>
+        </w:rPr>
+        <w:t>keycloak</w:t>
+      </w:r>
+      <w:proofErr w:type="spellEnd"/>
+      <w:r>
+        <w:rPr>
+          <w:rFonts w:hint="cs"/>
+          <w:rtl/>
+          <w:lang w:val="en-US"/>
+        </w:rPr>
+        <w:t xml:space="preserve">. יש להם ספריית </w:t>
+      </w:r>
+      <w:proofErr w:type="spellStart"/>
+      <w:r>
+        <w:rPr>
+          <w:rFonts w:hint="cs"/>
+          <w:rtl/>
+          <w:lang w:val="en-US"/>
+        </w:rPr>
+        <w:t>ריאקט</w:t>
+      </w:r>
+      <w:proofErr w:type="spellEnd"/>
+      <w:r>
+        <w:rPr>
+          <w:rFonts w:hint="cs"/>
+          <w:rtl/>
+          <w:lang w:val="en-US"/>
+        </w:rPr>
+        <w:t xml:space="preserve"> </w:t>
+      </w:r>
+    </w:p>
+    <w:p>
+      <w:pPr>
+        <w:rPr>
+          <w:rFonts w:ascii="Times New Roman" w:eastAsia="Times New Roman" w:hAnsi="Times New Roman" w:cs="Times New Roman"/>
+        </w:rPr>
+      </w:pPr>
+      <w:hyperlink r:id="rId5" w:history="1">
+        <w:r>
+          <w:rPr>
+            <w:rFonts w:ascii="Times New Roman" w:eastAsia="Times New Roman" w:hAnsi="Times New Roman" w:cs="Times New Roman"/>
+            <w:color w:val="0000FF"/>
+            <w:u w:val="single"/>
+          </w:rPr>
+          <w:t>https://www.npmjs.com/package/@react-keycloak/web</w:t>
+        </w:r>
+      </w:hyperlink>
+    </w:p>
+    <w:p>
+      <w:pPr>
+        <w:bidi/>
+        <w:rPr>
+          <w:rFonts w:hint="cs"/>
+          <w:rtl/>
+        </w:rPr>
+      </w:pPr>
     </w:p>
     <w:p>
       <w:pPr>
@@ -862,8 +956,18 @@
           <w:rtl/>
           <w:lang w:val="en-US"/>
         </w:rPr>
-        <w:t xml:space="preserve"> שמראה את ההתראות של המשתמש (לדוגמה, הגיע משלוח), אידאלית- מראה כמו של פייסבוק</w:t>
-      </w:r>
+        <w:t xml:space="preserve"> שמראה את ההתראות של המשתמש (לדוגמה, הגיע משלוח), אידאלית- מראה כמו של </w:t>
+      </w:r>
+      <w:proofErr w:type="spellStart"/>
+      <w:r>
+        <w:rPr>
+          <w:rFonts w:hint="cs"/>
+          <w:rtl/>
+          <w:lang w:val="en-US"/>
+        </w:rPr>
+        <w:t>פייסבוק</w:t>
+      </w:r>
+      <w:proofErr w:type="spellEnd"/>
       <w:r>
         <w:rPr>
           <w:rtl/>
@@ -2990,6 +3094,18 @@
       <w:contextualSpacing/>
     </w:pPr>
   </w:style>
+  <w:style w:type="character" w:styleId="Hyperlink">
+    <w:name w:val="Hyperlink"/>
+    <w:basedOn w:val="DefaultParagraphFont"/>
+    <w:uiPriority w:val="99"/>
+    <w:semiHidden/>
+    <w:unhideWhenUsed/>
+    <w:rsid w:val="00C6049A"/>
+    <w:rPr>
+      <w:color w:val="0000FF"/>
+      <w:u w:val="single"/>
+    </w:rPr>
+  </w:style>
 </w:styles>
 </file>
 

</xml_diff>

<commit_message>
Added notifications and specs
</commit_message>
<xml_diff>
--- a/prototype.docx
+++ b/prototype.docx
@@ -120,15 +120,6 @@
     </w:p>
     <w:p>
       <w:pPr>
-        <w:bidi/>
-        <w:rPr>
-          <w:rFonts w:hint="cs"/>
-          <w:rtl/>
-        </w:rPr>
-      </w:pPr>
-    </w:p>
-    <w:p>
-      <w:pPr>
         <w:pStyle w:val="Heading1"/>
         <w:bidi/>
         <w:rPr>
@@ -1440,6 +1431,105 @@
           <w:lang w:val="en-US"/>
         </w:rPr>
         <w:t>טופס שמציג בחירת סוג המשלוח ושיוך של מוצרים למשלוח</w:t>
+      </w:r>
+    </w:p>
+    <w:p>
+      <w:pPr>
+        <w:pStyle w:val="Heading1"/>
+        <w:bidi/>
+        <w:rPr>
+          <w:rtl/>
+          <w:lang w:val="en-US"/>
+        </w:rPr>
+      </w:pPr>
+      <w:proofErr w:type="spellStart"/>
+      <w:r>
+        <w:rPr>
+          <w:rFonts w:hint="cs"/>
+          <w:rtl/>
+          <w:lang w:val="en-US"/>
+        </w:rPr>
+        <w:t>נוטיפיקציות</w:t>
+      </w:r>
+      <w:proofErr w:type="spellEnd"/>
+    </w:p>
+    <w:p>
+      <w:pPr>
+        <w:bidi/>
+        <w:rPr>
+          <w:rtl/>
+          <w:lang w:val="en-US"/>
+        </w:rPr>
+      </w:pPr>
+      <w:r>
+        <w:rPr>
+          <w:rFonts w:hint="cs"/>
+          <w:rtl/>
+          <w:lang w:val="en-US"/>
+        </w:rPr>
+        <w:t xml:space="preserve">חלון </w:t>
+      </w:r>
+      <w:proofErr w:type="spellStart"/>
+      <w:r>
+        <w:rPr>
+          <w:rFonts w:hint="cs"/>
+          <w:rtl/>
+          <w:lang w:val="en-US"/>
+        </w:rPr>
+        <w:t>פופאובר</w:t>
+      </w:r>
+      <w:proofErr w:type="spellEnd"/>
+      <w:r>
+        <w:rPr>
+          <w:rFonts w:hint="cs"/>
+          <w:rtl/>
+          <w:lang w:val="en-US"/>
+        </w:rPr>
+        <w:t xml:space="preserve"> הנפתח על ידי כפתור ייעודי בבר הניווט</w:t>
+      </w:r>
+      <w:r>
+        <w:rPr>
+          <w:rFonts w:hint="cs"/>
+          <w:rtl/>
+          <w:lang w:val="en-US"/>
+        </w:rPr>
+        <w:t xml:space="preserve">. מציג את טבלת </w:t>
+      </w:r>
+      <w:proofErr w:type="spellStart"/>
+      <w:r>
+        <w:rPr>
+          <w:rFonts w:hint="cs"/>
+          <w:rtl/>
+          <w:lang w:val="en-US"/>
+        </w:rPr>
+        <w:t>הנוטיפיקציות</w:t>
+      </w:r>
+      <w:proofErr w:type="spellEnd"/>
+      <w:r>
+        <w:rPr>
+          <w:rFonts w:hint="cs"/>
+          <w:rtl/>
+          <w:lang w:val="en-US"/>
+        </w:rPr>
+        <w:t xml:space="preserve"> </w:t>
+      </w:r>
+      <w:proofErr w:type="spellStart"/>
+      <w:r>
+        <w:rPr>
+          <w:rFonts w:hint="cs"/>
+          <w:rtl/>
+          <w:lang w:val="en-US"/>
+        </w:rPr>
+        <w:t>מפולטרת</w:t>
+      </w:r>
+      <w:proofErr w:type="spellEnd"/>
+      <w:r>
+        <w:rPr>
+          <w:rFonts w:hint="cs"/>
+          <w:rtl/>
+          <w:lang w:val="en-US"/>
+        </w:rPr>
+        <w:t xml:space="preserve"> לפי המשתמש הנוכחי</w:t>
       </w:r>
     </w:p>
     <w:p>

</xml_diff>